<commit_message>
Comment on the report
</commit_message>
<xml_diff>
--- a/Final Report.docx
+++ b/Final Report.docx
@@ -745,7 +745,43 @@
         <w:rPr>
           <w:rFonts w:asciiTheme="minorHAnsi" w:hAnsiTheme="minorHAnsi"/>
         </w:rPr>
-        <w:t xml:space="preserve">Buildings in the U.S. consume about 40% of the primary energy, where a large percentage goes into HVAC and lighting systems of the building [1]. A strategy that has the potential to reduce energy consumption and peak demand is through thermal storage capacity. There are two versions of building thermal capacity, active and passive. Active building thermal capacity refers to thermal energy storage systems that mechanically create and store chilled water or ice for later use. On the other hand, a passive building thermal storage capacity refers to the use of the building’s envelope, internal construction, and furniture to help cool the building throughout the day [2]. Simulation exercises have shown to have an energy reduction potential of 0-35% and a demand peak reduction of 15-15% through the use of this strategy [3]. For this project, we will investigate a semi-passive building thermal storage capacity in which ventilation rates are increased throughout the cooler temperatures of the night to precool the building during summer days. This strategy is commonly known as “night flushing” and has the greatest savings potential when the mass of the building is large and night time ambient temperatures are low [2], [4]. </w:t>
+        <w:t>Buildings in the U.S. consume about 40% of the primary energy, where a large percentage goes into HVAC and lighting systems of the building [1]. A strategy that has the potential to reduce energy consumption and peak demand is through thermal storage capacity. There are two versions of building thermal capacity, active and passive. Active building thermal capacity refers to thermal energy storage systems that mechanically create and store chilled water or ice for later use. On the other hand, a passive building thermal storage capacity refers to the use of the building’s envelope, internal construction, and furniture to help cool the building throughout the day [2]. Simulation exercises have shown to have an energy reduction potential of 0-35% and a demand peak reduction</w:t>
+      </w:r>
+      <w:ins w:id="0" w:author="Carlos Duarte" w:date="2015-05-07T21:39:00Z">
+        <w:r>
+          <w:rPr>
+            <w:rFonts w:asciiTheme="minorHAnsi" w:hAnsiTheme="minorHAnsi"/>
+          </w:rPr>
+          <w:t>s</w:t>
+        </w:r>
+      </w:ins>
+      <w:r>
+        <w:rPr>
+          <w:rFonts w:asciiTheme="minorHAnsi" w:hAnsiTheme="minorHAnsi"/>
+        </w:rPr>
+        <w:t xml:space="preserve"> of </w:t>
+      </w:r>
+      <w:ins w:id="1" w:author="Carlos Duarte" w:date="2015-05-07T21:39:00Z">
+        <w:r>
+          <w:rPr>
+            <w:rFonts w:asciiTheme="minorHAnsi" w:hAnsiTheme="minorHAnsi"/>
+          </w:rPr>
+          <w:t xml:space="preserve">up to </w:t>
+        </w:r>
+      </w:ins>
+      <w:del w:id="2" w:author="Carlos Duarte" w:date="2015-05-07T21:39:00Z">
+        <w:r>
+          <w:rPr>
+            <w:rFonts w:asciiTheme="minorHAnsi" w:hAnsiTheme="minorHAnsi"/>
+          </w:rPr>
+          <w:delText>15-</w:delText>
+        </w:r>
+      </w:del>
+      <w:r>
+        <w:rPr>
+          <w:rFonts w:asciiTheme="minorHAnsi" w:hAnsiTheme="minorHAnsi"/>
+        </w:rPr>
+        <w:t xml:space="preserve">15% through the use of this strategy [3]. For this project, we will investigate a semi-passive building thermal storage capacity in which ventilation rates are increased throughout the cooler temperatures of the night to precool the building during summer days. This strategy is commonly known as “night flushing” and has the greatest savings potential when the mass of the building is large and night time ambient temperatures are low [2], [4]. </w:t>
       </w:r>
     </w:p>
     <w:p>
@@ -844,7 +880,27 @@
         <w:rPr>
           <w:rFonts w:asciiTheme="minorHAnsi" w:hAnsiTheme="minorHAnsi"/>
         </w:rPr>
-        <w:t xml:space="preserve"> (2005) established cost functions based on the costs of electricity and demand charges to optimize night flushing strategies and active building thermal capacity strategies [2], [4], [5]. A similar approach will be taken when optimizing the number of night flushing hours for this project. In addition, we do not know which parameters are important to build a first principles model. That is, we do not know if ventilation flow rates or occupancy will be important to build a model. Another challenge in creating a first principles model will be how to take into account the thermal mass of the classroom surfaces. Furthermore, the design team has logged various data that can help with the model, but we are unsure of how to incorporate it. Figure 1 shows an initial schematic of the parameters that we are planning to incorporate. Table 1 describes the nomenclature along with the respective units.</w:t>
+        <w:t xml:space="preserve"> (2005) established cost functions based on the costs of electricity and demand charges to optimize night flushing strategies and active building thermal capacity strategies [2], [4], [5]. A similar approach will be taken when optimizing the number of night flushing hours for this project. In addition, we do not know which parameters are important to build a first principles model. That is, we do not know if ventilation flow rates or occupancy will be important to build a model. Another challenge in creating a first principles model will be how to take into account the thermal mass of the classroom surfaces. Furthermore, the design team has logged various data that can help with the model, but we are unsure of how to incorporate it. </w:t>
+      </w:r>
+      <w:commentRangeStart w:id="3"/>
+      <w:r>
+        <w:rPr>
+          <w:rFonts w:asciiTheme="minorHAnsi" w:hAnsiTheme="minorHAnsi"/>
+        </w:rPr>
+        <w:t>Figure 1</w:t>
+      </w:r>
+      <w:commentRangeEnd w:id="3"/>
+      <w:r>
+        <w:rPr>
+          <w:rStyle w:val="CommentReference"/>
+        </w:rPr>
+        <w:commentReference w:id="3"/>
+      </w:r>
+      <w:r>
+        <w:rPr>
+          <w:rFonts w:asciiTheme="minorHAnsi" w:hAnsiTheme="minorHAnsi"/>
+        </w:rPr>
+        <w:t xml:space="preserve"> shows an initial schematic of the parameters that we are planning to incorporate. Table 1 describes the nomenclature along with the respective units.</w:t>
       </w:r>
     </w:p>
     <w:p>
@@ -17322,9 +17378,9 @@
         </w:rPr>
         <w:lastRenderedPageBreak/>
         <w:drawing>
-          <wp:inline distT="0" distB="0" distL="0" distR="0" wp14:anchorId="0D4BE1DF" wp14:editId="2825BA29">
-            <wp:extent cx="3079682" cy="2181225"/>
-            <wp:effectExtent l="0" t="0" r="6985" b="0"/>
+          <wp:inline distT="0" distB="0" distL="0" distR="0" wp14:anchorId="47F68FA3" wp14:editId="58F131A9">
+            <wp:extent cx="2913166" cy="2184875"/>
+            <wp:effectExtent l="0" t="0" r="1905" b="6350"/>
             <wp:docPr id="16" name="Picture 16"/>
             <wp:cNvGraphicFramePr>
               <a:graphicFrameLocks xmlns:a="http://schemas.openxmlformats.org/drawingml/2006/main" noChangeAspect="1"/>
@@ -17337,7 +17393,13 @@
                     <pic:cNvPicPr/>
                   </pic:nvPicPr>
                   <pic:blipFill>
-                    <a:blip r:embed="rId5"/>
+                    <a:blip r:embed="rId8" cstate="print">
+                      <a:extLst>
+                        <a:ext uri="{28A0092B-C50C-407E-A947-70E740481C1C}">
+                          <a14:useLocalDpi xmlns:a14="http://schemas.microsoft.com/office/drawing/2010/main" val="0"/>
+                        </a:ext>
+                      </a:extLst>
+                    </a:blip>
                     <a:stretch>
                       <a:fillRect/>
                     </a:stretch>
@@ -17345,7 +17407,7 @@
                   <pic:spPr>
                     <a:xfrm>
                       <a:off x="0" y="0"/>
-                      <a:ext cx="3084836" cy="2184875"/>
+                      <a:ext cx="2913166" cy="2184875"/>
                     </a:xfrm>
                     <a:prstGeom prst="rect">
                       <a:avLst/>
@@ -17364,9 +17426,9 @@
           <w:sz w:val="18"/>
         </w:rPr>
         <w:drawing>
-          <wp:inline distT="0" distB="0" distL="0" distR="0" wp14:anchorId="4C685A88" wp14:editId="14CC8A3B">
-            <wp:extent cx="3160893" cy="2162175"/>
-            <wp:effectExtent l="0" t="0" r="1905" b="0"/>
+          <wp:inline distT="0" distB="0" distL="0" distR="0" wp14:anchorId="380B0B3E" wp14:editId="1ABB241D">
+            <wp:extent cx="2882900" cy="2162175"/>
+            <wp:effectExtent l="0" t="0" r="0" b="9525"/>
             <wp:docPr id="15" name="Picture 15"/>
             <wp:cNvGraphicFramePr>
               <a:graphicFrameLocks xmlns:a="http://schemas.openxmlformats.org/drawingml/2006/main" noChangeAspect="1"/>
@@ -17379,7 +17441,13 @@
                     <pic:cNvPicPr/>
                   </pic:nvPicPr>
                   <pic:blipFill>
-                    <a:blip r:embed="rId6"/>
+                    <a:blip r:embed="rId9" cstate="print">
+                      <a:extLst>
+                        <a:ext uri="{28A0092B-C50C-407E-A947-70E740481C1C}">
+                          <a14:useLocalDpi xmlns:a14="http://schemas.microsoft.com/office/drawing/2010/main" val="0"/>
+                        </a:ext>
+                      </a:extLst>
+                    </a:blip>
                     <a:stretch>
                       <a:fillRect/>
                     </a:stretch>
@@ -17387,7 +17455,7 @@
                   <pic:spPr>
                     <a:xfrm>
                       <a:off x="0" y="0"/>
-                      <a:ext cx="3160893" cy="2162175"/>
+                      <a:ext cx="2882900" cy="2162175"/>
                     </a:xfrm>
                     <a:prstGeom prst="rect">
                       <a:avLst/>
@@ -17519,8 +17587,8 @@
           <w:noProof/>
         </w:rPr>
         <w:drawing>
-          <wp:inline distT="0" distB="0" distL="0" distR="0" wp14:anchorId="386F66E8" wp14:editId="30BFDF2A">
-            <wp:extent cx="3295650" cy="2471738"/>
+          <wp:inline distT="0" distB="0" distL="0" distR="0" wp14:anchorId="1865372B" wp14:editId="7E021CCC">
+            <wp:extent cx="3295650" cy="2471737"/>
             <wp:effectExtent l="0" t="0" r="0" b="5080"/>
             <wp:docPr id="13" name="Picture 13"/>
             <wp:cNvGraphicFramePr>
@@ -17531,370 +17599,6 @@
                 <pic:pic xmlns:pic="http://schemas.openxmlformats.org/drawingml/2006/picture">
                   <pic:nvPicPr>
                     <pic:cNvPr id="1" name=""/>
-                    <pic:cNvPicPr/>
-                  </pic:nvPicPr>
-                  <pic:blipFill>
-                    <a:blip r:embed="rId7"/>
-                    <a:stretch>
-                      <a:fillRect/>
-                    </a:stretch>
-                  </pic:blipFill>
-                  <pic:spPr>
-                    <a:xfrm>
-                      <a:off x="0" y="0"/>
-                      <a:ext cx="3306205" cy="2479654"/>
-                    </a:xfrm>
-                    <a:prstGeom prst="rect">
-                      <a:avLst/>
-                    </a:prstGeom>
-                  </pic:spPr>
-                </pic:pic>
-              </a:graphicData>
-            </a:graphic>
-          </wp:inline>
-        </w:drawing>
-      </w:r>
-    </w:p>
-    <w:p>
-      <w:pPr>
-        <w:keepNext/>
-        <w:spacing w:after="0" w:line="240" w:lineRule="auto"/>
-        <w:rPr>
-          <w:rFonts w:asciiTheme="minorHAnsi" w:hAnsiTheme="minorHAnsi"/>
-        </w:rPr>
-      </w:pPr>
-      <w:r>
-        <w:rPr>
-          <w:rFonts w:asciiTheme="minorHAnsi" w:hAnsiTheme="minorHAnsi"/>
-          <w:i/>
-          <w:sz w:val="18"/>
-        </w:rPr>
-        <w:t xml:space="preserve">Figure 2: Predicted </w:t>
-      </w:r>
-      <w:r>
-        <w:rPr>
-          <w:rFonts w:asciiTheme="minorHAnsi" w:hAnsiTheme="minorHAnsi"/>
-          <w:i/>
-          <w:sz w:val="18"/>
-        </w:rPr>
-        <w:t xml:space="preserve">(from gradient descent) </w:t>
-      </w:r>
-      <w:r>
-        <w:rPr>
-          <w:rFonts w:asciiTheme="minorHAnsi" w:hAnsiTheme="minorHAnsi"/>
-          <w:i/>
-          <w:sz w:val="18"/>
-        </w:rPr>
-        <w:t xml:space="preserve">and true indoor air temperature over </w:t>
-      </w:r>
-      <w:r>
-        <w:rPr>
-          <w:rFonts w:asciiTheme="minorHAnsi" w:hAnsiTheme="minorHAnsi"/>
-          <w:i/>
-          <w:sz w:val="18"/>
-        </w:rPr>
-        <w:t xml:space="preserve">training </w:t>
-      </w:r>
-      <w:r>
-        <w:rPr>
-          <w:rFonts w:asciiTheme="minorHAnsi" w:hAnsiTheme="minorHAnsi"/>
-          <w:i/>
-          <w:sz w:val="18"/>
-        </w:rPr>
-        <w:t>data</w:t>
-      </w:r>
-    </w:p>
-    <w:p>
-      <w:pPr>
-        <w:spacing w:after="0" w:line="240" w:lineRule="auto"/>
-        <w:rPr>
-          <w:highlight w:val="yellow"/>
-        </w:rPr>
-      </w:pPr>
-    </w:p>
-    <w:p>
-      <w:pPr>
-        <w:spacing w:after="0" w:line="240" w:lineRule="auto"/>
-      </w:pPr>
-      <w:r>
-        <w:rPr>
-          <w:noProof/>
-        </w:rPr>
-        <w:drawing>
-          <wp:inline distT="0" distB="0" distL="0" distR="0" wp14:anchorId="23C5AFB4" wp14:editId="7851D93F">
-            <wp:extent cx="3295650" cy="2471738"/>
-            <wp:effectExtent l="0" t="0" r="0" b="5080"/>
-            <wp:docPr id="14" name="Picture 14"/>
-            <wp:cNvGraphicFramePr>
-              <a:graphicFrameLocks xmlns:a="http://schemas.openxmlformats.org/drawingml/2006/main" noChangeAspect="1"/>
-            </wp:cNvGraphicFramePr>
-            <a:graphic xmlns:a="http://schemas.openxmlformats.org/drawingml/2006/main">
-              <a:graphicData uri="http://schemas.openxmlformats.org/drawingml/2006/picture">
-                <pic:pic xmlns:pic="http://schemas.openxmlformats.org/drawingml/2006/picture">
-                  <pic:nvPicPr>
-                    <pic:cNvPr id="1" name=""/>
-                    <pic:cNvPicPr/>
-                  </pic:nvPicPr>
-                  <pic:blipFill>
-                    <a:blip r:embed="rId8"/>
-                    <a:stretch>
-                      <a:fillRect/>
-                    </a:stretch>
-                  </pic:blipFill>
-                  <pic:spPr>
-                    <a:xfrm>
-                      <a:off x="0" y="0"/>
-                      <a:ext cx="3296898" cy="2472674"/>
-                    </a:xfrm>
-                    <a:prstGeom prst="rect">
-                      <a:avLst/>
-                    </a:prstGeom>
-                  </pic:spPr>
-                </pic:pic>
-              </a:graphicData>
-            </a:graphic>
-          </wp:inline>
-        </w:drawing>
-      </w:r>
-    </w:p>
-    <w:p>
-      <w:pPr>
-        <w:spacing w:after="0" w:line="240" w:lineRule="auto"/>
-      </w:pPr>
-      <w:r>
-        <w:rPr>
-          <w:rFonts w:asciiTheme="minorHAnsi" w:hAnsiTheme="minorHAnsi"/>
-          <w:i/>
-          <w:sz w:val="18"/>
-        </w:rPr>
-        <w:t xml:space="preserve">Figure </w:t>
-      </w:r>
-      <w:r>
-        <w:rPr>
-          <w:rFonts w:asciiTheme="minorHAnsi" w:hAnsiTheme="minorHAnsi"/>
-          <w:i/>
-          <w:sz w:val="18"/>
-        </w:rPr>
-        <w:t>3:</w:t>
-      </w:r>
-      <w:r>
-        <w:rPr>
-          <w:rFonts w:asciiTheme="minorHAnsi" w:hAnsiTheme="minorHAnsi"/>
-          <w:i/>
-          <w:sz w:val="18"/>
-        </w:rPr>
-        <w:t xml:space="preserve"> </w:t>
-      </w:r>
-      <w:r>
-        <w:rPr>
-          <w:rFonts w:asciiTheme="minorHAnsi" w:hAnsiTheme="minorHAnsi"/>
-          <w:i/>
-          <w:sz w:val="18"/>
-        </w:rPr>
-        <w:t xml:space="preserve">Predicted (from gradient descent) </w:t>
-      </w:r>
-      <w:r>
-        <w:rPr>
-          <w:rFonts w:asciiTheme="minorHAnsi" w:hAnsiTheme="minorHAnsi"/>
-          <w:i/>
-          <w:sz w:val="18"/>
-        </w:rPr>
-        <w:t xml:space="preserve">and true mass wall temperature over </w:t>
-      </w:r>
-      <w:r>
-        <w:rPr>
-          <w:rFonts w:asciiTheme="minorHAnsi" w:hAnsiTheme="minorHAnsi"/>
-          <w:i/>
-          <w:sz w:val="18"/>
-        </w:rPr>
-        <w:t xml:space="preserve">training </w:t>
-      </w:r>
-      <w:r>
-        <w:rPr>
-          <w:rFonts w:asciiTheme="minorHAnsi" w:hAnsiTheme="minorHAnsi"/>
-          <w:i/>
-          <w:sz w:val="18"/>
-        </w:rPr>
-        <w:t>data</w:t>
-      </w:r>
-    </w:p>
-    <w:p>
-      <w:pPr>
-        <w:spacing w:after="0" w:line="240" w:lineRule="auto"/>
-        <w:rPr>
-          <w:highlight w:val="yellow"/>
-        </w:rPr>
-      </w:pPr>
-    </w:p>
-    <w:p>
-      <w:pPr>
-        <w:spacing w:after="0" w:line="240" w:lineRule="auto"/>
-      </w:pPr>
-      <w:r>
-        <w:rPr>
-          <w:noProof/>
-        </w:rPr>
-        <w:lastRenderedPageBreak/>
-        <w:drawing>
-          <wp:inline distT="0" distB="0" distL="0" distR="0" wp14:anchorId="205ED87F" wp14:editId="436E1EEE">
-            <wp:extent cx="3371850" cy="2528888"/>
-            <wp:effectExtent l="0" t="0" r="0" b="5080"/>
-            <wp:docPr id="1" name="Picture 1"/>
-            <wp:cNvGraphicFramePr>
-              <a:graphicFrameLocks xmlns:a="http://schemas.openxmlformats.org/drawingml/2006/main" noChangeAspect="1"/>
-            </wp:cNvGraphicFramePr>
-            <a:graphic xmlns:a="http://schemas.openxmlformats.org/drawingml/2006/main">
-              <a:graphicData uri="http://schemas.openxmlformats.org/drawingml/2006/picture">
-                <pic:pic xmlns:pic="http://schemas.openxmlformats.org/drawingml/2006/picture">
-                  <pic:nvPicPr>
-                    <pic:cNvPr id="1" name=""/>
-                    <pic:cNvPicPr/>
-                  </pic:nvPicPr>
-                  <pic:blipFill>
-                    <a:blip r:embed="rId9"/>
-                    <a:stretch>
-                      <a:fillRect/>
-                    </a:stretch>
-                  </pic:blipFill>
-                  <pic:spPr>
-                    <a:xfrm>
-                      <a:off x="0" y="0"/>
-                      <a:ext cx="3389819" cy="2542365"/>
-                    </a:xfrm>
-                    <a:prstGeom prst="rect">
-                      <a:avLst/>
-                    </a:prstGeom>
-                  </pic:spPr>
-                </pic:pic>
-              </a:graphicData>
-            </a:graphic>
-          </wp:inline>
-        </w:drawing>
-      </w:r>
-    </w:p>
-    <w:p>
-      <w:pPr>
-        <w:spacing w:after="0" w:line="240" w:lineRule="auto"/>
-      </w:pPr>
-      <w:r>
-        <w:rPr>
-          <w:rFonts w:asciiTheme="minorHAnsi" w:hAnsiTheme="minorHAnsi"/>
-          <w:i/>
-          <w:sz w:val="18"/>
-        </w:rPr>
-        <w:t xml:space="preserve">Figure </w:t>
-      </w:r>
-      <w:r>
-        <w:rPr>
-          <w:rFonts w:asciiTheme="minorHAnsi" w:hAnsiTheme="minorHAnsi"/>
-          <w:i/>
-          <w:sz w:val="18"/>
-        </w:rPr>
-        <w:t>4:</w:t>
-      </w:r>
-      <w:r>
-        <w:rPr>
-          <w:rFonts w:asciiTheme="minorHAnsi" w:hAnsiTheme="minorHAnsi"/>
-          <w:i/>
-          <w:sz w:val="18"/>
-        </w:rPr>
-        <w:t xml:space="preserve"> Predicted</w:t>
-      </w:r>
-      <w:r>
-        <w:rPr>
-          <w:rFonts w:asciiTheme="minorHAnsi" w:hAnsiTheme="minorHAnsi"/>
-          <w:i/>
-          <w:sz w:val="18"/>
-        </w:rPr>
-        <w:t xml:space="preserve"> (from gradient descent)</w:t>
-      </w:r>
-      <w:r>
-        <w:rPr>
-          <w:rFonts w:asciiTheme="minorHAnsi" w:hAnsiTheme="minorHAnsi"/>
-          <w:i/>
-          <w:sz w:val="18"/>
-        </w:rPr>
-        <w:t xml:space="preserve"> and true mass floor temperature over </w:t>
-      </w:r>
-      <w:r>
-        <w:rPr>
-          <w:rFonts w:asciiTheme="minorHAnsi" w:hAnsiTheme="minorHAnsi"/>
-          <w:i/>
-          <w:sz w:val="18"/>
-        </w:rPr>
-        <w:t xml:space="preserve">training </w:t>
-      </w:r>
-      <w:r>
-        <w:rPr>
-          <w:rFonts w:asciiTheme="minorHAnsi" w:hAnsiTheme="minorHAnsi"/>
-          <w:i/>
-          <w:sz w:val="18"/>
-        </w:rPr>
-        <w:t>data</w:t>
-      </w:r>
-    </w:p>
-    <w:p>
-      <w:pPr>
-        <w:spacing w:after="0" w:line="240" w:lineRule="auto"/>
-      </w:pPr>
-    </w:p>
-    <w:p>
-      <w:pPr>
-        <w:spacing w:after="0" w:line="240" w:lineRule="auto"/>
-        <w:rPr>
-          <w:sz w:val="24"/>
-        </w:rPr>
-      </w:pPr>
-      <w:r>
-        <w:t xml:space="preserve">Although these were the best results from the gradient descent, they were still not yet close enough to training data set to be a representative model.  It was therefore decided to use an alternative estimation approach, known as the least square </w:t>
-      </w:r>
-      <w:r>
-        <w:t xml:space="preserve">(LSQ) </w:t>
-      </w:r>
-      <w:r>
-        <w:t>non-linear function.  This method minimizes</w:t>
-      </w:r>
-      <w:r>
-        <w:t xml:space="preserve"> the square error</w:t>
-      </w:r>
-      <w:r>
-        <w:t xml:space="preserve"> between the simulation results and the training data.  To begin the LSQ non-linear method, we input the final theta values from the gradient descent as initial estimates for theta.  The function does 100 iterations for each parameter, so in this case 700 iterations.  Once a set of 700 iterations was complete, we replaced the initial estimates for theta with the final values from the previous iteration.  This process was done about 10 times until the simulations had a reasonably low error.  The results can be seen in figures </w:t>
-      </w:r>
-      <w:r>
-        <w:t>5 through 7 and the final values of theta can be seen in equations 29 to 31.</w:t>
-      </w:r>
-    </w:p>
-    <w:p>
-      <w:pPr>
-        <w:spacing w:after="0" w:line="240" w:lineRule="auto"/>
-        <w:rPr>
-          <w:rFonts w:asciiTheme="minorHAnsi" w:hAnsiTheme="minorHAnsi"/>
-          <w:sz w:val="24"/>
-          <w:highlight w:val="yellow"/>
-        </w:rPr>
-      </w:pPr>
-    </w:p>
-    <w:p>
-      <w:pPr>
-        <w:spacing w:after="0" w:line="240" w:lineRule="auto"/>
-      </w:pPr>
-      <w:r>
-        <w:rPr>
-          <w:noProof/>
-        </w:rPr>
-        <w:drawing>
-          <wp:inline distT="0" distB="0" distL="0" distR="0">
-            <wp:extent cx="3514725" cy="2636044"/>
-            <wp:effectExtent l="0" t="0" r="0" b="0"/>
-            <wp:docPr id="17" name="Picture 17"/>
-            <wp:cNvGraphicFramePr>
-              <a:graphicFrameLocks xmlns:a="http://schemas.openxmlformats.org/drawingml/2006/main" noChangeAspect="1"/>
-            </wp:cNvGraphicFramePr>
-            <a:graphic xmlns:a="http://schemas.openxmlformats.org/drawingml/2006/main">
-              <a:graphicData uri="http://schemas.openxmlformats.org/drawingml/2006/picture">
-                <pic:pic xmlns:pic="http://schemas.openxmlformats.org/drawingml/2006/picture">
-                  <pic:nvPicPr>
-                    <pic:cNvPr id="17" name="nonlin_estimate_air_in.png"/>
                     <pic:cNvPicPr/>
                   </pic:nvPicPr>
                   <pic:blipFill>
@@ -17912,7 +17616,7 @@
                   <pic:spPr>
                     <a:xfrm>
                       <a:off x="0" y="0"/>
-                      <a:ext cx="3517000" cy="2637750"/>
+                      <a:ext cx="3295650" cy="2471737"/>
                     </a:xfrm>
                     <a:prstGeom prst="rect">
                       <a:avLst/>
@@ -17939,7 +17643,39 @@
           <w:i/>
           <w:sz w:val="18"/>
         </w:rPr>
-        <w:t>Figure 5: Predicted (from LSQ least-squares) and true indoor air temperature over training data</w:t>
+        <w:t xml:space="preserve">Figure 2: Predicted </w:t>
+      </w:r>
+      <w:r>
+        <w:rPr>
+          <w:rFonts w:asciiTheme="minorHAnsi" w:hAnsiTheme="minorHAnsi"/>
+          <w:i/>
+          <w:sz w:val="18"/>
+        </w:rPr>
+        <w:t xml:space="preserve">(from gradient descent) </w:t>
+      </w:r>
+      <w:r>
+        <w:rPr>
+          <w:rFonts w:asciiTheme="minorHAnsi" w:hAnsiTheme="minorHAnsi"/>
+          <w:i/>
+          <w:sz w:val="18"/>
+        </w:rPr>
+        <w:t xml:space="preserve">and true indoor air temperature over </w:t>
+      </w:r>
+      <w:r>
+        <w:rPr>
+          <w:rFonts w:asciiTheme="minorHAnsi" w:hAnsiTheme="minorHAnsi"/>
+          <w:i/>
+          <w:sz w:val="18"/>
+        </w:rPr>
+        <w:t xml:space="preserve">training </w:t>
+      </w:r>
+      <w:r>
+        <w:rPr>
+          <w:rFonts w:asciiTheme="minorHAnsi" w:hAnsiTheme="minorHAnsi"/>
+          <w:i/>
+          <w:sz w:val="18"/>
+        </w:rPr>
+        <w:t>data</w:t>
       </w:r>
     </w:p>
     <w:p>
@@ -17958,12 +17694,11 @@
         <w:rPr>
           <w:noProof/>
         </w:rPr>
-        <w:lastRenderedPageBreak/>
         <w:drawing>
-          <wp:inline distT="0" distB="0" distL="0" distR="0">
-            <wp:extent cx="3552825" cy="2664618"/>
-            <wp:effectExtent l="0" t="0" r="0" b="2540"/>
-            <wp:docPr id="18" name="Picture 18"/>
+          <wp:inline distT="0" distB="0" distL="0" distR="0" wp14:anchorId="3217B672" wp14:editId="52BF0276">
+            <wp:extent cx="3296898" cy="2472673"/>
+            <wp:effectExtent l="0" t="0" r="0" b="4445"/>
+            <wp:docPr id="14" name="Picture 14"/>
             <wp:cNvGraphicFramePr>
               <a:graphicFrameLocks xmlns:a="http://schemas.openxmlformats.org/drawingml/2006/main" noChangeAspect="1"/>
             </wp:cNvGraphicFramePr>
@@ -17971,7 +17706,7 @@
               <a:graphicData uri="http://schemas.openxmlformats.org/drawingml/2006/picture">
                 <pic:pic xmlns:pic="http://schemas.openxmlformats.org/drawingml/2006/picture">
                   <pic:nvPicPr>
-                    <pic:cNvPr id="18" name="nonlin_estimate_mass_wall.png"/>
+                    <pic:cNvPr id="1" name=""/>
                     <pic:cNvPicPr/>
                   </pic:nvPicPr>
                   <pic:blipFill>
@@ -17989,7 +17724,7 @@
                   <pic:spPr>
                     <a:xfrm>
                       <a:off x="0" y="0"/>
-                      <a:ext cx="3559363" cy="2669521"/>
+                      <a:ext cx="3296898" cy="2472673"/>
                     </a:xfrm>
                     <a:prstGeom prst="rect">
                       <a:avLst/>
@@ -18012,7 +17747,55 @@
           <w:i/>
           <w:sz w:val="18"/>
         </w:rPr>
-        <w:t>Figure 6: Predicted (from LSQ least-squares) and true mass wall temperature over training data</w:t>
+        <w:t xml:space="preserve">Figure </w:t>
+      </w:r>
+      <w:r>
+        <w:rPr>
+          <w:rFonts w:asciiTheme="minorHAnsi" w:hAnsiTheme="minorHAnsi"/>
+          <w:i/>
+          <w:sz w:val="18"/>
+        </w:rPr>
+        <w:t>3:</w:t>
+      </w:r>
+      <w:r>
+        <w:rPr>
+          <w:rFonts w:asciiTheme="minorHAnsi" w:hAnsiTheme="minorHAnsi"/>
+          <w:i/>
+          <w:sz w:val="18"/>
+        </w:rPr>
+        <w:t xml:space="preserve"> </w:t>
+      </w:r>
+      <w:r>
+        <w:rPr>
+          <w:rFonts w:asciiTheme="minorHAnsi" w:hAnsiTheme="minorHAnsi"/>
+          <w:i/>
+          <w:sz w:val="18"/>
+        </w:rPr>
+        <w:t xml:space="preserve">Predicted (from gradient descent) </w:t>
+      </w:r>
+      <w:r>
+        <w:rPr>
+          <w:rFonts w:asciiTheme="minorHAnsi" w:hAnsiTheme="minorHAnsi"/>
+          <w:i/>
+          <w:sz w:val="18"/>
+        </w:rPr>
+        <w:t xml:space="preserve">and true mass wall temperature over </w:t>
+      </w:r>
+      <w:r>
+        <w:rPr>
+          <w:rFonts w:asciiTheme="minorHAnsi" w:hAnsiTheme="minorHAnsi"/>
+          <w:i/>
+          <w:sz w:val="18"/>
+        </w:rPr>
+        <w:t xml:space="preserve">training </w:t>
+      </w:r>
+      <w:r>
+        <w:rPr>
+          <w:rFonts w:asciiTheme="minorHAnsi" w:hAnsiTheme="minorHAnsi"/>
+          <w:i/>
+          <w:sz w:val="18"/>
+        </w:rPr>
+        <w:t>data</w:t>
       </w:r>
     </w:p>
     <w:p>
@@ -18031,11 +17814,12 @@
         <w:rPr>
           <w:noProof/>
         </w:rPr>
+        <w:lastRenderedPageBreak/>
         <w:drawing>
-          <wp:inline distT="0" distB="0" distL="0" distR="0">
-            <wp:extent cx="3571240" cy="2678430"/>
-            <wp:effectExtent l="0" t="0" r="0" b="7620"/>
-            <wp:docPr id="19" name="Picture 19"/>
+          <wp:inline distT="0" distB="0" distL="0" distR="0" wp14:anchorId="04CE5AE9" wp14:editId="7B8261A6">
+            <wp:extent cx="3389819" cy="2542364"/>
+            <wp:effectExtent l="0" t="0" r="1270" b="0"/>
+            <wp:docPr id="1" name="Picture 1"/>
             <wp:cNvGraphicFramePr>
               <a:graphicFrameLocks xmlns:a="http://schemas.openxmlformats.org/drawingml/2006/main" noChangeAspect="1"/>
             </wp:cNvGraphicFramePr>
@@ -18043,7 +17827,7 @@
               <a:graphicData uri="http://schemas.openxmlformats.org/drawingml/2006/picture">
                 <pic:pic xmlns:pic="http://schemas.openxmlformats.org/drawingml/2006/picture">
                   <pic:nvPicPr>
-                    <pic:cNvPr id="19" name="nonlin_estimate_mass_floor.png"/>
+                    <pic:cNvPr id="1" name=""/>
                     <pic:cNvPicPr/>
                   </pic:nvPicPr>
                   <pic:blipFill>
@@ -18061,7 +17845,7 @@
                   <pic:spPr>
                     <a:xfrm>
                       <a:off x="0" y="0"/>
-                      <a:ext cx="3577820" cy="2683365"/>
+                      <a:ext cx="3389819" cy="2542364"/>
                     </a:xfrm>
                     <a:prstGeom prst="rect">
                       <a:avLst/>
@@ -18084,6 +17868,341 @@
           <w:i/>
           <w:sz w:val="18"/>
         </w:rPr>
+        <w:t xml:space="preserve">Figure </w:t>
+      </w:r>
+      <w:r>
+        <w:rPr>
+          <w:rFonts w:asciiTheme="minorHAnsi" w:hAnsiTheme="minorHAnsi"/>
+          <w:i/>
+          <w:sz w:val="18"/>
+        </w:rPr>
+        <w:t>4:</w:t>
+      </w:r>
+      <w:r>
+        <w:rPr>
+          <w:rFonts w:asciiTheme="minorHAnsi" w:hAnsiTheme="minorHAnsi"/>
+          <w:i/>
+          <w:sz w:val="18"/>
+        </w:rPr>
+        <w:t xml:space="preserve"> Predicted</w:t>
+      </w:r>
+      <w:r>
+        <w:rPr>
+          <w:rFonts w:asciiTheme="minorHAnsi" w:hAnsiTheme="minorHAnsi"/>
+          <w:i/>
+          <w:sz w:val="18"/>
+        </w:rPr>
+        <w:t xml:space="preserve"> (from gradient descent)</w:t>
+      </w:r>
+      <w:r>
+        <w:rPr>
+          <w:rFonts w:asciiTheme="minorHAnsi" w:hAnsiTheme="minorHAnsi"/>
+          <w:i/>
+          <w:sz w:val="18"/>
+        </w:rPr>
+        <w:t xml:space="preserve"> and true mass floor temperature over </w:t>
+      </w:r>
+      <w:r>
+        <w:rPr>
+          <w:rFonts w:asciiTheme="minorHAnsi" w:hAnsiTheme="minorHAnsi"/>
+          <w:i/>
+          <w:sz w:val="18"/>
+        </w:rPr>
+        <w:t xml:space="preserve">training </w:t>
+      </w:r>
+      <w:r>
+        <w:rPr>
+          <w:rFonts w:asciiTheme="minorHAnsi" w:hAnsiTheme="minorHAnsi"/>
+          <w:i/>
+          <w:sz w:val="18"/>
+        </w:rPr>
+        <w:t>data</w:t>
+      </w:r>
+    </w:p>
+    <w:p>
+      <w:pPr>
+        <w:spacing w:after="0" w:line="240" w:lineRule="auto"/>
+      </w:pPr>
+    </w:p>
+    <w:p>
+      <w:pPr>
+        <w:spacing w:after="0" w:line="240" w:lineRule="auto"/>
+        <w:rPr>
+          <w:sz w:val="24"/>
+        </w:rPr>
+      </w:pPr>
+      <w:r>
+        <w:t xml:space="preserve">Although these were the best results from the gradient descent, they were still not yet close enough to training data set to be a representative model.  It was therefore decided to use an alternative estimation approach, known as the least square </w:t>
+      </w:r>
+      <w:r>
+        <w:t xml:space="preserve">(LSQ) </w:t>
+      </w:r>
+      <w:r>
+        <w:t>non-linear function.  This method minimizes</w:t>
+      </w:r>
+      <w:r>
+        <w:t xml:space="preserve"> the square error</w:t>
+      </w:r>
+      <w:r>
+        <w:t xml:space="preserve"> between the simulation results and the training data.  To begin the LSQ non-linear method, we input the final theta values from the gradient descent as initial estimates for theta.  The function does 100 iterations for each parameter, so in this case 700 iterations.  Once a set of 700 iterations was complete, we replaced the initial estimates for theta with the final values from the previous iteration.  This process was done about 10 times until the simulations </w:t>
+      </w:r>
+      <w:del w:id="4" w:author="Carlos Duarte" w:date="2015-05-07T21:48:00Z">
+        <w:r>
+          <w:delText xml:space="preserve">had a </w:delText>
+        </w:r>
+      </w:del>
+      <w:ins w:id="5" w:author="Carlos Duarte" w:date="2015-05-07T21:48:00Z">
+        <w:r>
+          <w:t xml:space="preserve"> </w:t>
+        </w:r>
+      </w:ins>
+      <w:del w:id="6" w:author="Carlos Duarte" w:date="2015-05-07T21:48:00Z">
+        <w:r>
+          <w:delText>reasonably low error</w:delText>
+        </w:r>
+      </w:del>
+      <w:ins w:id="7" w:author="Carlos Duarte" w:date="2015-05-07T21:48:00Z">
+        <w:r>
+          <w:t xml:space="preserve"> produced </w:t>
+        </w:r>
+      </w:ins>
+      <w:ins w:id="8" w:author="Carlos Duarte" w:date="2015-05-07T21:49:00Z">
+        <w:r>
+          <w:t xml:space="preserve">no </w:t>
+        </w:r>
+      </w:ins>
+      <w:ins w:id="9" w:author="Carlos Duarte" w:date="2015-05-07T21:48:00Z">
+        <w:r>
+          <w:t>further improvements in reducing the error</w:t>
+        </w:r>
+      </w:ins>
+      <w:r>
+        <w:t xml:space="preserve">.  The results can be seen in figures </w:t>
+      </w:r>
+      <w:r>
+        <w:t>5 through 7 and the final values of theta can be seen in equations 29 to 31.</w:t>
+      </w:r>
+    </w:p>
+    <w:p>
+      <w:pPr>
+        <w:spacing w:after="0" w:line="240" w:lineRule="auto"/>
+        <w:rPr>
+          <w:rFonts w:asciiTheme="minorHAnsi" w:hAnsiTheme="minorHAnsi"/>
+          <w:sz w:val="24"/>
+          <w:highlight w:val="yellow"/>
+        </w:rPr>
+      </w:pPr>
+    </w:p>
+    <w:p>
+      <w:pPr>
+        <w:spacing w:after="0" w:line="240" w:lineRule="auto"/>
+      </w:pPr>
+      <w:r>
+        <w:rPr>
+          <w:noProof/>
+        </w:rPr>
+        <w:drawing>
+          <wp:inline distT="0" distB="0" distL="0" distR="0" wp14:anchorId="53E928AC" wp14:editId="32CA22A1">
+            <wp:extent cx="3517000" cy="2637749"/>
+            <wp:effectExtent l="0" t="0" r="7620" b="0"/>
+            <wp:docPr id="17" name="Picture 17"/>
+            <wp:cNvGraphicFramePr>
+              <a:graphicFrameLocks xmlns:a="http://schemas.openxmlformats.org/drawingml/2006/main" noChangeAspect="1"/>
+            </wp:cNvGraphicFramePr>
+            <a:graphic xmlns:a="http://schemas.openxmlformats.org/drawingml/2006/main">
+              <a:graphicData uri="http://schemas.openxmlformats.org/drawingml/2006/picture">
+                <pic:pic xmlns:pic="http://schemas.openxmlformats.org/drawingml/2006/picture">
+                  <pic:nvPicPr>
+                    <pic:cNvPr id="17" name="nonlin_estimate_air_in.png"/>
+                    <pic:cNvPicPr/>
+                  </pic:nvPicPr>
+                  <pic:blipFill>
+                    <a:blip r:embed="rId13" cstate="print">
+                      <a:extLst>
+                        <a:ext uri="{28A0092B-C50C-407E-A947-70E740481C1C}">
+                          <a14:useLocalDpi xmlns:a14="http://schemas.microsoft.com/office/drawing/2010/main" val="0"/>
+                        </a:ext>
+                      </a:extLst>
+                    </a:blip>
+                    <a:stretch>
+                      <a:fillRect/>
+                    </a:stretch>
+                  </pic:blipFill>
+                  <pic:spPr>
+                    <a:xfrm>
+                      <a:off x="0" y="0"/>
+                      <a:ext cx="3517000" cy="2637749"/>
+                    </a:xfrm>
+                    <a:prstGeom prst="rect">
+                      <a:avLst/>
+                    </a:prstGeom>
+                  </pic:spPr>
+                </pic:pic>
+              </a:graphicData>
+            </a:graphic>
+          </wp:inline>
+        </w:drawing>
+      </w:r>
+    </w:p>
+    <w:p>
+      <w:pPr>
+        <w:keepNext/>
+        <w:spacing w:after="0" w:line="240" w:lineRule="auto"/>
+        <w:rPr>
+          <w:rFonts w:asciiTheme="minorHAnsi" w:hAnsiTheme="minorHAnsi"/>
+        </w:rPr>
+      </w:pPr>
+      <w:r>
+        <w:rPr>
+          <w:rFonts w:asciiTheme="minorHAnsi" w:hAnsiTheme="minorHAnsi"/>
+          <w:i/>
+          <w:sz w:val="18"/>
+        </w:rPr>
+        <w:t>Figure 5: Predicted (from LSQ least-squares) and true indoor air temperature over training data</w:t>
+      </w:r>
+    </w:p>
+    <w:p>
+      <w:pPr>
+        <w:spacing w:after="0" w:line="240" w:lineRule="auto"/>
+        <w:rPr>
+          <w:highlight w:val="yellow"/>
+        </w:rPr>
+      </w:pPr>
+    </w:p>
+    <w:p>
+      <w:pPr>
+        <w:spacing w:after="0" w:line="240" w:lineRule="auto"/>
+      </w:pPr>
+      <w:r>
+        <w:rPr>
+          <w:noProof/>
+        </w:rPr>
+        <w:lastRenderedPageBreak/>
+        <w:drawing>
+          <wp:inline distT="0" distB="0" distL="0" distR="0" wp14:anchorId="0F9F53A8" wp14:editId="6E590D59">
+            <wp:extent cx="3559361" cy="2669521"/>
+            <wp:effectExtent l="0" t="0" r="3175" b="0"/>
+            <wp:docPr id="18" name="Picture 18"/>
+            <wp:cNvGraphicFramePr>
+              <a:graphicFrameLocks xmlns:a="http://schemas.openxmlformats.org/drawingml/2006/main" noChangeAspect="1"/>
+            </wp:cNvGraphicFramePr>
+            <a:graphic xmlns:a="http://schemas.openxmlformats.org/drawingml/2006/main">
+              <a:graphicData uri="http://schemas.openxmlformats.org/drawingml/2006/picture">
+                <pic:pic xmlns:pic="http://schemas.openxmlformats.org/drawingml/2006/picture">
+                  <pic:nvPicPr>
+                    <pic:cNvPr id="18" name="nonlin_estimate_mass_wall.png"/>
+                    <pic:cNvPicPr/>
+                  </pic:nvPicPr>
+                  <pic:blipFill>
+                    <a:blip r:embed="rId14" cstate="print">
+                      <a:extLst>
+                        <a:ext uri="{28A0092B-C50C-407E-A947-70E740481C1C}">
+                          <a14:useLocalDpi xmlns:a14="http://schemas.microsoft.com/office/drawing/2010/main" val="0"/>
+                        </a:ext>
+                      </a:extLst>
+                    </a:blip>
+                    <a:stretch>
+                      <a:fillRect/>
+                    </a:stretch>
+                  </pic:blipFill>
+                  <pic:spPr>
+                    <a:xfrm>
+                      <a:off x="0" y="0"/>
+                      <a:ext cx="3559361" cy="2669521"/>
+                    </a:xfrm>
+                    <a:prstGeom prst="rect">
+                      <a:avLst/>
+                    </a:prstGeom>
+                  </pic:spPr>
+                </pic:pic>
+              </a:graphicData>
+            </a:graphic>
+          </wp:inline>
+        </w:drawing>
+      </w:r>
+    </w:p>
+    <w:p>
+      <w:pPr>
+        <w:spacing w:after="0" w:line="240" w:lineRule="auto"/>
+      </w:pPr>
+      <w:r>
+        <w:rPr>
+          <w:rFonts w:asciiTheme="minorHAnsi" w:hAnsiTheme="minorHAnsi"/>
+          <w:i/>
+          <w:sz w:val="18"/>
+        </w:rPr>
+        <w:t>Figure 6: Predicted (from LSQ least-squares) and true mass wall temperature over training data</w:t>
+      </w:r>
+    </w:p>
+    <w:p>
+      <w:pPr>
+        <w:spacing w:after="0" w:line="240" w:lineRule="auto"/>
+        <w:rPr>
+          <w:highlight w:val="yellow"/>
+        </w:rPr>
+      </w:pPr>
+    </w:p>
+    <w:p>
+      <w:pPr>
+        <w:spacing w:after="0" w:line="240" w:lineRule="auto"/>
+      </w:pPr>
+      <w:r>
+        <w:rPr>
+          <w:noProof/>
+        </w:rPr>
+        <w:drawing>
+          <wp:inline distT="0" distB="0" distL="0" distR="0" wp14:anchorId="69620DCF" wp14:editId="71B8AF6A">
+            <wp:extent cx="3577820" cy="2683364"/>
+            <wp:effectExtent l="0" t="0" r="3810" b="3175"/>
+            <wp:docPr id="19" name="Picture 19"/>
+            <wp:cNvGraphicFramePr>
+              <a:graphicFrameLocks xmlns:a="http://schemas.openxmlformats.org/drawingml/2006/main" noChangeAspect="1"/>
+            </wp:cNvGraphicFramePr>
+            <a:graphic xmlns:a="http://schemas.openxmlformats.org/drawingml/2006/main">
+              <a:graphicData uri="http://schemas.openxmlformats.org/drawingml/2006/picture">
+                <pic:pic xmlns:pic="http://schemas.openxmlformats.org/drawingml/2006/picture">
+                  <pic:nvPicPr>
+                    <pic:cNvPr id="19" name="nonlin_estimate_mass_floor.png"/>
+                    <pic:cNvPicPr/>
+                  </pic:nvPicPr>
+                  <pic:blipFill>
+                    <a:blip r:embed="rId15" cstate="print">
+                      <a:extLst>
+                        <a:ext uri="{28A0092B-C50C-407E-A947-70E740481C1C}">
+                          <a14:useLocalDpi xmlns:a14="http://schemas.microsoft.com/office/drawing/2010/main" val="0"/>
+                        </a:ext>
+                      </a:extLst>
+                    </a:blip>
+                    <a:stretch>
+                      <a:fillRect/>
+                    </a:stretch>
+                  </pic:blipFill>
+                  <pic:spPr>
+                    <a:xfrm>
+                      <a:off x="0" y="0"/>
+                      <a:ext cx="3577820" cy="2683364"/>
+                    </a:xfrm>
+                    <a:prstGeom prst="rect">
+                      <a:avLst/>
+                    </a:prstGeom>
+                  </pic:spPr>
+                </pic:pic>
+              </a:graphicData>
+            </a:graphic>
+          </wp:inline>
+        </w:drawing>
+      </w:r>
+    </w:p>
+    <w:p>
+      <w:pPr>
+        <w:spacing w:after="0" w:line="240" w:lineRule="auto"/>
+      </w:pPr>
+      <w:r>
+        <w:rPr>
+          <w:rFonts w:asciiTheme="minorHAnsi" w:hAnsiTheme="minorHAnsi"/>
+          <w:i/>
+          <w:sz w:val="18"/>
+        </w:rPr>
         <w:t>Figure 7: Predicted (from LSQ least-squares) and true mass floor temperature over training data</w:t>
       </w:r>
     </w:p>
@@ -18110,14 +18229,40 @@
             </m:ctrlPr>
           </m:sSubPr>
           <m:e>
+            <m:acc>
+              <m:accPr>
+                <m:ctrlPr>
+                  <w:ins w:id="10" w:author="Carlos Duarte" w:date="2015-05-07T21:50:00Z">
+                    <w:rPr>
+                      <w:rFonts w:ascii="Cambria Math" w:hAnsi="Cambria Math"/>
+                    </w:rPr>
+                  </w:ins>
+                </m:ctrlPr>
+              </m:accPr>
+              <m:e>
+                <m:r>
+                  <w:ins w:id="11" w:author="Carlos Duarte" w:date="2015-05-07T21:50:00Z">
+                    <m:rPr>
+                      <m:sty m:val="p"/>
+                    </m:rPr>
+                    <w:rPr>
+                      <w:rFonts w:ascii="Cambria Math" w:hAnsi="Cambria Math"/>
+                    </w:rPr>
+                    <m:t>θ</m:t>
+                  </w:ins>
+                </m:r>
+              </m:e>
+            </m:acc>
             <m:r>
-              <m:rPr>
-                <m:sty m:val="p"/>
-              </m:rPr>
-              <w:rPr>
-                <w:rFonts w:ascii="Cambria Math" w:hAnsi="Cambria Math"/>
-              </w:rPr>
-              <m:t>θ</m:t>
+              <w:del w:id="12" w:author="Carlos Duarte" w:date="2015-05-07T21:50:00Z">
+                <m:rPr>
+                  <m:sty m:val="p"/>
+                </m:rPr>
+                <w:rPr>
+                  <w:rFonts w:ascii="Cambria Math" w:hAnsi="Cambria Math"/>
+                </w:rPr>
+                <m:t>θ</m:t>
+              </w:del>
             </m:r>
           </m:e>
           <m:sub>
@@ -18283,14 +18428,40 @@
             </m:ctrlPr>
           </m:sSubPr>
           <m:e>
+            <m:acc>
+              <m:accPr>
+                <m:ctrlPr>
+                  <w:ins w:id="13" w:author="Carlos Duarte" w:date="2015-05-07T21:50:00Z">
+                    <w:rPr>
+                      <w:rFonts w:ascii="Cambria Math" w:hAnsi="Cambria Math"/>
+                    </w:rPr>
+                  </w:ins>
+                </m:ctrlPr>
+              </m:accPr>
+              <m:e>
+                <m:r>
+                  <w:ins w:id="14" w:author="Carlos Duarte" w:date="2015-05-07T21:50:00Z">
+                    <m:rPr>
+                      <m:sty m:val="p"/>
+                    </m:rPr>
+                    <w:rPr>
+                      <w:rFonts w:ascii="Cambria Math" w:hAnsi="Cambria Math"/>
+                    </w:rPr>
+                    <m:t>θ</m:t>
+                  </w:ins>
+                </m:r>
+              </m:e>
+            </m:acc>
             <m:r>
-              <m:rPr>
-                <m:sty m:val="p"/>
-              </m:rPr>
-              <w:rPr>
-                <w:rFonts w:ascii="Cambria Math" w:hAnsi="Cambria Math"/>
-              </w:rPr>
-              <m:t>θ</m:t>
+              <w:del w:id="15" w:author="Carlos Duarte" w:date="2015-05-07T21:50:00Z">
+                <m:rPr>
+                  <m:sty m:val="p"/>
+                </m:rPr>
+                <w:rPr>
+                  <w:rFonts w:ascii="Cambria Math" w:hAnsi="Cambria Math"/>
+                </w:rPr>
+                <m:t>θ</m:t>
+              </w:del>
             </m:r>
           </m:e>
           <m:sub>
@@ -18405,14 +18576,40 @@
             </m:ctrlPr>
           </m:sSubPr>
           <m:e>
+            <m:acc>
+              <m:accPr>
+                <m:ctrlPr>
+                  <w:ins w:id="16" w:author="Carlos Duarte" w:date="2015-05-07T21:50:00Z">
+                    <w:rPr>
+                      <w:rFonts w:ascii="Cambria Math" w:hAnsi="Cambria Math"/>
+                    </w:rPr>
+                  </w:ins>
+                </m:ctrlPr>
+              </m:accPr>
+              <m:e>
+                <m:r>
+                  <w:ins w:id="17" w:author="Carlos Duarte" w:date="2015-05-07T21:50:00Z">
+                    <m:rPr>
+                      <m:sty m:val="p"/>
+                    </m:rPr>
+                    <w:rPr>
+                      <w:rFonts w:ascii="Cambria Math" w:hAnsi="Cambria Math"/>
+                    </w:rPr>
+                    <m:t>θ</m:t>
+                  </w:ins>
+                </m:r>
+              </m:e>
+            </m:acc>
             <m:r>
-              <m:rPr>
-                <m:sty m:val="p"/>
-              </m:rPr>
-              <w:rPr>
-                <w:rFonts w:ascii="Cambria Math" w:hAnsi="Cambria Math"/>
-              </w:rPr>
-              <m:t>θ</m:t>
+              <w:del w:id="18" w:author="Carlos Duarte" w:date="2015-05-07T21:50:00Z">
+                <m:rPr>
+                  <m:sty m:val="p"/>
+                </m:rPr>
+                <w:rPr>
+                  <w:rFonts w:ascii="Cambria Math" w:hAnsi="Cambria Math"/>
+                </w:rPr>
+                <m:t>θ</m:t>
+              </w:del>
             </m:r>
           </m:e>
           <m:sub>
@@ -18655,9 +18852,9 @@
         </w:rPr>
         <w:lastRenderedPageBreak/>
         <w:drawing>
-          <wp:inline distT="0" distB="0" distL="0" distR="0">
-            <wp:extent cx="3193626" cy="2395220"/>
-            <wp:effectExtent l="0" t="0" r="6985" b="5080"/>
+          <wp:inline distT="0" distB="0" distL="0" distR="0" wp14:anchorId="552E60F4" wp14:editId="6F4A5CC2">
+            <wp:extent cx="3204706" cy="2403529"/>
+            <wp:effectExtent l="0" t="0" r="0" b="0"/>
             <wp:docPr id="23" name="Picture 23"/>
             <wp:cNvGraphicFramePr>
               <a:graphicFrameLocks xmlns:a="http://schemas.openxmlformats.org/drawingml/2006/main" noChangeAspect="1"/>
@@ -18667,174 +18864,6 @@
                 <pic:pic xmlns:pic="http://schemas.openxmlformats.org/drawingml/2006/picture">
                   <pic:nvPicPr>
                     <pic:cNvPr id="23" name="test_nonlin_estimate_air_in.png"/>
-                    <pic:cNvPicPr/>
-                  </pic:nvPicPr>
-                  <pic:blipFill>
-                    <a:blip r:embed="rId13" cstate="print">
-                      <a:extLst>
-                        <a:ext uri="{28A0092B-C50C-407E-A947-70E740481C1C}">
-                          <a14:useLocalDpi xmlns:a14="http://schemas.microsoft.com/office/drawing/2010/main" val="0"/>
-                        </a:ext>
-                      </a:extLst>
-                    </a:blip>
-                    <a:stretch>
-                      <a:fillRect/>
-                    </a:stretch>
-                  </pic:blipFill>
-                  <pic:spPr>
-                    <a:xfrm>
-                      <a:off x="0" y="0"/>
-                      <a:ext cx="3204706" cy="2403530"/>
-                    </a:xfrm>
-                    <a:prstGeom prst="rect">
-                      <a:avLst/>
-                    </a:prstGeom>
-                  </pic:spPr>
-                </pic:pic>
-              </a:graphicData>
-            </a:graphic>
-          </wp:inline>
-        </w:drawing>
-      </w:r>
-      <w:r>
-        <w:rPr>
-          <w:noProof/>
-        </w:rPr>
-        <w:drawing>
-          <wp:inline distT="0" distB="0" distL="0" distR="0">
-            <wp:extent cx="3190875" cy="2393156"/>
-            <wp:effectExtent l="0" t="0" r="0" b="7620"/>
-            <wp:docPr id="24" name="Picture 24"/>
-            <wp:cNvGraphicFramePr>
-              <a:graphicFrameLocks xmlns:a="http://schemas.openxmlformats.org/drawingml/2006/main" noChangeAspect="1"/>
-            </wp:cNvGraphicFramePr>
-            <a:graphic xmlns:a="http://schemas.openxmlformats.org/drawingml/2006/main">
-              <a:graphicData uri="http://schemas.openxmlformats.org/drawingml/2006/picture">
-                <pic:pic xmlns:pic="http://schemas.openxmlformats.org/drawingml/2006/picture">
-                  <pic:nvPicPr>
-                    <pic:cNvPr id="24" name="test2_nonlin_estimate_air_in.png"/>
-                    <pic:cNvPicPr/>
-                  </pic:nvPicPr>
-                  <pic:blipFill>
-                    <a:blip r:embed="rId14" cstate="print">
-                      <a:extLst>
-                        <a:ext uri="{28A0092B-C50C-407E-A947-70E740481C1C}">
-                          <a14:useLocalDpi xmlns:a14="http://schemas.microsoft.com/office/drawing/2010/main" val="0"/>
-                        </a:ext>
-                      </a:extLst>
-                    </a:blip>
-                    <a:stretch>
-                      <a:fillRect/>
-                    </a:stretch>
-                  </pic:blipFill>
-                  <pic:spPr>
-                    <a:xfrm>
-                      <a:off x="0" y="0"/>
-                      <a:ext cx="3193486" cy="2395114"/>
-                    </a:xfrm>
-                    <a:prstGeom prst="rect">
-                      <a:avLst/>
-                    </a:prstGeom>
-                  </pic:spPr>
-                </pic:pic>
-              </a:graphicData>
-            </a:graphic>
-          </wp:inline>
-        </w:drawing>
-      </w:r>
-    </w:p>
-    <w:p>
-      <w:pPr>
-        <w:keepNext/>
-        <w:spacing w:after="0" w:line="240" w:lineRule="auto"/>
-        <w:rPr>
-          <w:rFonts w:asciiTheme="minorHAnsi" w:hAnsiTheme="minorHAnsi"/>
-        </w:rPr>
-      </w:pPr>
-      <w:r>
-        <w:rPr>
-          <w:rFonts w:asciiTheme="minorHAnsi" w:hAnsiTheme="minorHAnsi"/>
-          <w:i/>
-          <w:sz w:val="18"/>
-        </w:rPr>
-        <w:t>Figure 8: a) Predicted and true indoor air temperature over test data set 1, b) Predicted and true indoor air temperature over test data set 2</w:t>
-      </w:r>
-    </w:p>
-    <w:p>
-      <w:pPr>
-        <w:spacing w:after="0" w:line="240" w:lineRule="auto"/>
-        <w:rPr>
-          <w:highlight w:val="yellow"/>
-        </w:rPr>
-      </w:pPr>
-    </w:p>
-    <w:p>
-      <w:pPr>
-        <w:spacing w:after="0" w:line="240" w:lineRule="auto"/>
-      </w:pPr>
-      <w:r>
-        <w:rPr>
-          <w:noProof/>
-        </w:rPr>
-        <w:drawing>
-          <wp:inline distT="0" distB="0" distL="0" distR="0">
-            <wp:extent cx="3200400" cy="2400300"/>
-            <wp:effectExtent l="0" t="0" r="0" b="0"/>
-            <wp:docPr id="25" name="Picture 25"/>
-            <wp:cNvGraphicFramePr>
-              <a:graphicFrameLocks xmlns:a="http://schemas.openxmlformats.org/drawingml/2006/main" noChangeAspect="1"/>
-            </wp:cNvGraphicFramePr>
-            <a:graphic xmlns:a="http://schemas.openxmlformats.org/drawingml/2006/main">
-              <a:graphicData uri="http://schemas.openxmlformats.org/drawingml/2006/picture">
-                <pic:pic xmlns:pic="http://schemas.openxmlformats.org/drawingml/2006/picture">
-                  <pic:nvPicPr>
-                    <pic:cNvPr id="25" name="test_nonlin_estimate_mass_wall.png"/>
-                    <pic:cNvPicPr/>
-                  </pic:nvPicPr>
-                  <pic:blipFill>
-                    <a:blip r:embed="rId15" cstate="print">
-                      <a:extLst>
-                        <a:ext uri="{28A0092B-C50C-407E-A947-70E740481C1C}">
-                          <a14:useLocalDpi xmlns:a14="http://schemas.microsoft.com/office/drawing/2010/main" val="0"/>
-                        </a:ext>
-                      </a:extLst>
-                    </a:blip>
-                    <a:stretch>
-                      <a:fillRect/>
-                    </a:stretch>
-                  </pic:blipFill>
-                  <pic:spPr>
-                    <a:xfrm>
-                      <a:off x="0" y="0"/>
-                      <a:ext cx="3203823" cy="2402867"/>
-                    </a:xfrm>
-                    <a:prstGeom prst="rect">
-                      <a:avLst/>
-                    </a:prstGeom>
-                  </pic:spPr>
-                </pic:pic>
-              </a:graphicData>
-            </a:graphic>
-          </wp:inline>
-        </w:drawing>
-      </w:r>
-      <w:r>
-        <w:rPr>
-          <w:noProof/>
-        </w:rPr>
-        <w:drawing>
-          <wp:inline distT="0" distB="0" distL="0" distR="0">
-            <wp:extent cx="3190875" cy="2393155"/>
-            <wp:effectExtent l="0" t="0" r="0" b="7620"/>
-            <wp:docPr id="26" name="Picture 26"/>
-            <wp:cNvGraphicFramePr>
-              <a:graphicFrameLocks xmlns:a="http://schemas.openxmlformats.org/drawingml/2006/main" noChangeAspect="1"/>
-            </wp:cNvGraphicFramePr>
-            <a:graphic xmlns:a="http://schemas.openxmlformats.org/drawingml/2006/main">
-              <a:graphicData uri="http://schemas.openxmlformats.org/drawingml/2006/picture">
-                <pic:pic xmlns:pic="http://schemas.openxmlformats.org/drawingml/2006/picture">
-                  <pic:nvPicPr>
-                    <pic:cNvPr id="26" name="test2_nonlin_estimate_mass_wall.png"/>
                     <pic:cNvPicPr/>
                   </pic:nvPicPr>
                   <pic:blipFill>
@@ -18852,7 +18881,7 @@
                   <pic:spPr>
                     <a:xfrm>
                       <a:off x="0" y="0"/>
-                      <a:ext cx="3203504" cy="2402627"/>
+                      <a:ext cx="3204706" cy="2403529"/>
                     </a:xfrm>
                     <a:prstGeom prst="rect">
                       <a:avLst/>
@@ -18864,46 +18893,15 @@
           </wp:inline>
         </w:drawing>
       </w:r>
-    </w:p>
-    <w:p>
-      <w:pPr>
-        <w:spacing w:after="0" w:line="240" w:lineRule="auto"/>
-      </w:pPr>
-      <w:r>
-        <w:rPr>
-          <w:rFonts w:asciiTheme="minorHAnsi" w:hAnsiTheme="minorHAnsi"/>
-          <w:i/>
-          <w:sz w:val="18"/>
-        </w:rPr>
-        <w:t xml:space="preserve">Figure 9: </w:t>
-      </w:r>
-      <w:r>
-        <w:rPr>
-          <w:rFonts w:asciiTheme="minorHAnsi" w:hAnsiTheme="minorHAnsi"/>
-          <w:i/>
-          <w:sz w:val="18"/>
-        </w:rPr>
-        <w:t>a) Predicted and true mass wall temperature over test data set 1, b) Predicted and true mass wall temperature over test data set 2</w:t>
-      </w:r>
-    </w:p>
-    <w:p>
-      <w:pPr>
-        <w:spacing w:after="0" w:line="240" w:lineRule="auto"/>
-      </w:pPr>
-    </w:p>
-    <w:p>
-      <w:pPr>
-        <w:spacing w:after="0" w:line="240" w:lineRule="auto"/>
-      </w:pPr>
       <w:r>
         <w:rPr>
           <w:noProof/>
         </w:rPr>
         <w:drawing>
-          <wp:inline distT="0" distB="0" distL="0" distR="0">
-            <wp:extent cx="3200400" cy="2400300"/>
-            <wp:effectExtent l="0" t="0" r="0" b="0"/>
-            <wp:docPr id="27" name="Picture 27"/>
+          <wp:inline distT="0" distB="0" distL="0" distR="0" wp14:anchorId="12D582CE" wp14:editId="2407C3EC">
+            <wp:extent cx="3193485" cy="2395114"/>
+            <wp:effectExtent l="0" t="0" r="6985" b="5715"/>
+            <wp:docPr id="24" name="Picture 24"/>
             <wp:cNvGraphicFramePr>
               <a:graphicFrameLocks xmlns:a="http://schemas.openxmlformats.org/drawingml/2006/main" noChangeAspect="1"/>
             </wp:cNvGraphicFramePr>
@@ -18911,7 +18909,7 @@
               <a:graphicData uri="http://schemas.openxmlformats.org/drawingml/2006/picture">
                 <pic:pic xmlns:pic="http://schemas.openxmlformats.org/drawingml/2006/picture">
                   <pic:nvPicPr>
-                    <pic:cNvPr id="27" name="test_nonlin_estimate_mass_floor.png"/>
+                    <pic:cNvPr id="24" name="test2_nonlin_estimate_air_in.png"/>
                     <pic:cNvPicPr/>
                   </pic:nvPicPr>
                   <pic:blipFill>
@@ -18929,7 +18927,7 @@
                   <pic:spPr>
                     <a:xfrm>
                       <a:off x="0" y="0"/>
-                      <a:ext cx="3203425" cy="2402569"/>
+                      <a:ext cx="3193485" cy="2395114"/>
                     </a:xfrm>
                     <a:prstGeom prst="rect">
                       <a:avLst/>
@@ -18941,15 +18939,45 @@
           </wp:inline>
         </w:drawing>
       </w:r>
+    </w:p>
+    <w:p>
+      <w:pPr>
+        <w:keepNext/>
+        <w:spacing w:after="0" w:line="240" w:lineRule="auto"/>
+        <w:rPr>
+          <w:rFonts w:asciiTheme="minorHAnsi" w:hAnsiTheme="minorHAnsi"/>
+        </w:rPr>
+      </w:pPr>
+      <w:r>
+        <w:rPr>
+          <w:rFonts w:asciiTheme="minorHAnsi" w:hAnsiTheme="minorHAnsi"/>
+          <w:i/>
+          <w:sz w:val="18"/>
+        </w:rPr>
+        <w:t>Figure 8: a) Predicted and true indoor air temperature over test data set 1, b) Predicted and true indoor air temperature over test data set 2</w:t>
+      </w:r>
+    </w:p>
+    <w:p>
+      <w:pPr>
+        <w:spacing w:after="0" w:line="240" w:lineRule="auto"/>
+        <w:rPr>
+          <w:highlight w:val="yellow"/>
+        </w:rPr>
+      </w:pPr>
+    </w:p>
+    <w:p>
+      <w:pPr>
+        <w:spacing w:after="0" w:line="240" w:lineRule="auto"/>
+      </w:pPr>
       <w:r>
         <w:rPr>
           <w:noProof/>
         </w:rPr>
         <w:drawing>
-          <wp:inline distT="0" distB="0" distL="0" distR="0">
-            <wp:extent cx="3133725" cy="2350293"/>
+          <wp:inline distT="0" distB="0" distL="0" distR="0" wp14:anchorId="58F3F938" wp14:editId="22ACB3EF">
+            <wp:extent cx="3203822" cy="2402867"/>
             <wp:effectExtent l="0" t="0" r="0" b="0"/>
-            <wp:docPr id="28" name="Picture 28"/>
+            <wp:docPr id="25" name="Picture 25"/>
             <wp:cNvGraphicFramePr>
               <a:graphicFrameLocks xmlns:a="http://schemas.openxmlformats.org/drawingml/2006/main" noChangeAspect="1"/>
             </wp:cNvGraphicFramePr>
@@ -18957,7 +18985,7 @@
               <a:graphicData uri="http://schemas.openxmlformats.org/drawingml/2006/picture">
                 <pic:pic xmlns:pic="http://schemas.openxmlformats.org/drawingml/2006/picture">
                   <pic:nvPicPr>
-                    <pic:cNvPr id="28" name="test2_nonlin_estimate_mass_floor.png"/>
+                    <pic:cNvPr id="25" name="test_nonlin_estimate_mass_wall.png"/>
                     <pic:cNvPicPr/>
                   </pic:nvPicPr>
                   <pic:blipFill>
@@ -18975,7 +19003,176 @@
                   <pic:spPr>
                     <a:xfrm>
                       <a:off x="0" y="0"/>
-                      <a:ext cx="3138533" cy="2353899"/>
+                      <a:ext cx="3203822" cy="2402867"/>
+                    </a:xfrm>
+                    <a:prstGeom prst="rect">
+                      <a:avLst/>
+                    </a:prstGeom>
+                  </pic:spPr>
+                </pic:pic>
+              </a:graphicData>
+            </a:graphic>
+          </wp:inline>
+        </w:drawing>
+      </w:r>
+      <w:r>
+        <w:rPr>
+          <w:noProof/>
+        </w:rPr>
+        <w:drawing>
+          <wp:inline distT="0" distB="0" distL="0" distR="0" wp14:anchorId="567FA274" wp14:editId="798812AE">
+            <wp:extent cx="3203502" cy="2402627"/>
+            <wp:effectExtent l="0" t="0" r="0" b="0"/>
+            <wp:docPr id="26" name="Picture 26"/>
+            <wp:cNvGraphicFramePr>
+              <a:graphicFrameLocks xmlns:a="http://schemas.openxmlformats.org/drawingml/2006/main" noChangeAspect="1"/>
+            </wp:cNvGraphicFramePr>
+            <a:graphic xmlns:a="http://schemas.openxmlformats.org/drawingml/2006/main">
+              <a:graphicData uri="http://schemas.openxmlformats.org/drawingml/2006/picture">
+                <pic:pic xmlns:pic="http://schemas.openxmlformats.org/drawingml/2006/picture">
+                  <pic:nvPicPr>
+                    <pic:cNvPr id="26" name="test2_nonlin_estimate_mass_wall.png"/>
+                    <pic:cNvPicPr/>
+                  </pic:nvPicPr>
+                  <pic:blipFill>
+                    <a:blip r:embed="rId19" cstate="print">
+                      <a:extLst>
+                        <a:ext uri="{28A0092B-C50C-407E-A947-70E740481C1C}">
+                          <a14:useLocalDpi xmlns:a14="http://schemas.microsoft.com/office/drawing/2010/main" val="0"/>
+                        </a:ext>
+                      </a:extLst>
+                    </a:blip>
+                    <a:stretch>
+                      <a:fillRect/>
+                    </a:stretch>
+                  </pic:blipFill>
+                  <pic:spPr>
+                    <a:xfrm>
+                      <a:off x="0" y="0"/>
+                      <a:ext cx="3203502" cy="2402627"/>
+                    </a:xfrm>
+                    <a:prstGeom prst="rect">
+                      <a:avLst/>
+                    </a:prstGeom>
+                  </pic:spPr>
+                </pic:pic>
+              </a:graphicData>
+            </a:graphic>
+          </wp:inline>
+        </w:drawing>
+      </w:r>
+    </w:p>
+    <w:p>
+      <w:pPr>
+        <w:spacing w:after="0" w:line="240" w:lineRule="auto"/>
+      </w:pPr>
+      <w:r>
+        <w:rPr>
+          <w:rFonts w:asciiTheme="minorHAnsi" w:hAnsiTheme="minorHAnsi"/>
+          <w:i/>
+          <w:sz w:val="18"/>
+        </w:rPr>
+        <w:t xml:space="preserve">Figure 9: </w:t>
+      </w:r>
+      <w:r>
+        <w:rPr>
+          <w:rFonts w:asciiTheme="minorHAnsi" w:hAnsiTheme="minorHAnsi"/>
+          <w:i/>
+          <w:sz w:val="18"/>
+        </w:rPr>
+        <w:t>a) Predicted and true mass wall temperature over test data set 1, b) Predicted and true mass wall temperature over test data set 2</w:t>
+      </w:r>
+    </w:p>
+    <w:p>
+      <w:pPr>
+        <w:spacing w:after="0" w:line="240" w:lineRule="auto"/>
+      </w:pPr>
+    </w:p>
+    <w:p>
+      <w:pPr>
+        <w:spacing w:after="0" w:line="240" w:lineRule="auto"/>
+      </w:pPr>
+      <w:r>
+        <w:rPr>
+          <w:noProof/>
+        </w:rPr>
+        <w:drawing>
+          <wp:inline distT="0" distB="0" distL="0" distR="0" wp14:anchorId="7441958B" wp14:editId="1312EAE9">
+            <wp:extent cx="3203425" cy="2402568"/>
+            <wp:effectExtent l="0" t="0" r="0" b="0"/>
+            <wp:docPr id="27" name="Picture 27"/>
+            <wp:cNvGraphicFramePr>
+              <a:graphicFrameLocks xmlns:a="http://schemas.openxmlformats.org/drawingml/2006/main" noChangeAspect="1"/>
+            </wp:cNvGraphicFramePr>
+            <a:graphic xmlns:a="http://schemas.openxmlformats.org/drawingml/2006/main">
+              <a:graphicData uri="http://schemas.openxmlformats.org/drawingml/2006/picture">
+                <pic:pic xmlns:pic="http://schemas.openxmlformats.org/drawingml/2006/picture">
+                  <pic:nvPicPr>
+                    <pic:cNvPr id="27" name="test_nonlin_estimate_mass_floor.png"/>
+                    <pic:cNvPicPr/>
+                  </pic:nvPicPr>
+                  <pic:blipFill>
+                    <a:blip r:embed="rId20" cstate="print">
+                      <a:extLst>
+                        <a:ext uri="{28A0092B-C50C-407E-A947-70E740481C1C}">
+                          <a14:useLocalDpi xmlns:a14="http://schemas.microsoft.com/office/drawing/2010/main" val="0"/>
+                        </a:ext>
+                      </a:extLst>
+                    </a:blip>
+                    <a:stretch>
+                      <a:fillRect/>
+                    </a:stretch>
+                  </pic:blipFill>
+                  <pic:spPr>
+                    <a:xfrm>
+                      <a:off x="0" y="0"/>
+                      <a:ext cx="3203425" cy="2402568"/>
+                    </a:xfrm>
+                    <a:prstGeom prst="rect">
+                      <a:avLst/>
+                    </a:prstGeom>
+                  </pic:spPr>
+                </pic:pic>
+              </a:graphicData>
+            </a:graphic>
+          </wp:inline>
+        </w:drawing>
+      </w:r>
+      <w:r>
+        <w:rPr>
+          <w:noProof/>
+        </w:rPr>
+        <w:drawing>
+          <wp:inline distT="0" distB="0" distL="0" distR="0" wp14:anchorId="57CAB865" wp14:editId="1710ED09">
+            <wp:extent cx="3138532" cy="2353899"/>
+            <wp:effectExtent l="0" t="0" r="5080" b="8890"/>
+            <wp:docPr id="28" name="Picture 28"/>
+            <wp:cNvGraphicFramePr>
+              <a:graphicFrameLocks xmlns:a="http://schemas.openxmlformats.org/drawingml/2006/main" noChangeAspect="1"/>
+            </wp:cNvGraphicFramePr>
+            <a:graphic xmlns:a="http://schemas.openxmlformats.org/drawingml/2006/main">
+              <a:graphicData uri="http://schemas.openxmlformats.org/drawingml/2006/picture">
+                <pic:pic xmlns:pic="http://schemas.openxmlformats.org/drawingml/2006/picture">
+                  <pic:nvPicPr>
+                    <pic:cNvPr id="28" name="test2_nonlin_estimate_mass_floor.png"/>
+                    <pic:cNvPicPr/>
+                  </pic:nvPicPr>
+                  <pic:blipFill>
+                    <a:blip r:embed="rId21" cstate="print">
+                      <a:extLst>
+                        <a:ext uri="{28A0092B-C50C-407E-A947-70E740481C1C}">
+                          <a14:useLocalDpi xmlns:a14="http://schemas.microsoft.com/office/drawing/2010/main" val="0"/>
+                        </a:ext>
+                      </a:extLst>
+                    </a:blip>
+                    <a:stretch>
+                      <a:fillRect/>
+                    </a:stretch>
+                  </pic:blipFill>
+                  <pic:spPr>
+                    <a:xfrm>
+                      <a:off x="0" y="0"/>
+                      <a:ext cx="3138532" cy="2353899"/>
                     </a:xfrm>
                     <a:prstGeom prst="rect">
                       <a:avLst/>
@@ -24516,7 +24713,17 @@
           <w:color w:val="000000" w:themeColor="text1"/>
           <w:szCs w:val="22"/>
         </w:rPr>
-        <w:t xml:space="preserve">The current setpoints in the actual building are causing the night flushing to overcool the room.  </w:t>
+        <w:t>The current setp</w:t>
+      </w:r>
+      <w:bookmarkStart w:id="19" w:name="_GoBack"/>
+      <w:bookmarkEnd w:id="19"/>
+      <w:r>
+        <w:rPr>
+          <w:rFonts w:eastAsiaTheme="minorEastAsia"/>
+          <w:color w:val="000000" w:themeColor="text1"/>
+          <w:szCs w:val="22"/>
+        </w:rPr>
+        <w:t xml:space="preserve">oints in the actual building are causing the night flushing to overcool the room.  </w:t>
       </w:r>
       <w:r>
         <w:rPr>
@@ -24647,7 +24854,7 @@
           <w:noProof/>
         </w:rPr>
         <w:drawing>
-          <wp:inline distT="0" distB="0" distL="0" distR="0" wp14:anchorId="3CAD5068" wp14:editId="5FF28577">
+          <wp:inline distT="0" distB="0" distL="0" distR="0" wp14:anchorId="7F622CC9" wp14:editId="745D15E6">
             <wp:extent cx="5086350" cy="2832731"/>
             <wp:effectExtent l="0" t="0" r="0" b="6350"/>
             <wp:docPr id="4" name="Picture 4"/>
@@ -24662,7 +24869,7 @@
                     <pic:cNvPicPr/>
                   </pic:nvPicPr>
                   <pic:blipFill rotWithShape="1">
-                    <a:blip r:embed="rId19" cstate="print">
+                    <a:blip r:embed="rId22" cstate="print">
                       <a:extLst>
                         <a:ext uri="{28A0092B-C50C-407E-A947-70E740481C1C}">
                           <a14:useLocalDpi xmlns:a14="http://schemas.microsoft.com/office/drawing/2010/main" val="0"/>
@@ -25312,8 +25519,6 @@
           <w:sz w:val="18"/>
         </w:rPr>
       </w:pPr>
-      <w:bookmarkStart w:id="0" w:name="_GoBack"/>
-      <w:bookmarkEnd w:id="0"/>
     </w:p>
     <w:p>
       <w:pPr>
@@ -28558,6 +28763,33 @@
 </w:document>
 </file>
 
+<file path=word/comments.xml><?xml version="1.0" encoding="utf-8"?>
+<w:comments xmlns:wpc="http://schemas.microsoft.com/office/word/2010/wordprocessingCanvas" xmlns:mc="http://schemas.openxmlformats.org/markup-compatibility/2006" xmlns:o="urn:schemas-microsoft-com:office:office" xmlns:r="http://schemas.openxmlformats.org/officeDocument/2006/relationships" xmlns:m="http://schemas.openxmlformats.org/officeDocument/2006/math" xmlns:v="urn:schemas-microsoft-com:vml" xmlns:wp14="http://schemas.microsoft.com/office/word/2010/wordprocessingDrawing" xmlns:wp="http://schemas.openxmlformats.org/drawingml/2006/wordprocessingDrawing" xmlns:w10="urn:schemas-microsoft-com:office:word" xmlns:w="http://schemas.openxmlformats.org/wordprocessingml/2006/main" xmlns:w14="http://schemas.microsoft.com/office/word/2010/wordml" xmlns:w15="http://schemas.microsoft.com/office/word/2012/wordml" xmlns:wpg="http://schemas.microsoft.com/office/word/2010/wordprocessingGroup" xmlns:wpi="http://schemas.microsoft.com/office/word/2010/wordprocessingInk" xmlns:wne="http://schemas.microsoft.com/office/word/2006/wordml" xmlns:wps="http://schemas.microsoft.com/office/word/2010/wordprocessingShape" mc:Ignorable="w14 w15 wp14">
+  <w:comment w:id="3" w:author="Carlos Duarte" w:date="2015-05-07T21:42:00Z" w:initials="CD">
+    <w:p>
+      <w:pPr>
+        <w:pStyle w:val="CommentText"/>
+      </w:pPr>
+      <w:r>
+        <w:rPr>
+          <w:rStyle w:val="CommentReference"/>
+        </w:rPr>
+        <w:annotationRef/>
+      </w:r>
+      <w:r>
+        <w:t>This we include the schematic?</w:t>
+      </w:r>
+    </w:p>
+  </w:comment>
+</w:comments>
+</file>
+
+<file path=word/commentsExtended.xml><?xml version="1.0" encoding="utf-8"?>
+<w15:commentsEx xmlns:wpc="http://schemas.microsoft.com/office/word/2010/wordprocessingCanvas" xmlns:mc="http://schemas.openxmlformats.org/markup-compatibility/2006" xmlns:o="urn:schemas-microsoft-com:office:office" xmlns:r="http://schemas.openxmlformats.org/officeDocument/2006/relationships" xmlns:m="http://schemas.openxmlformats.org/officeDocument/2006/math" xmlns:v="urn:schemas-microsoft-com:vml" xmlns:wp14="http://schemas.microsoft.com/office/word/2010/wordprocessingDrawing" xmlns:wp="http://schemas.openxmlformats.org/drawingml/2006/wordprocessingDrawing" xmlns:w10="urn:schemas-microsoft-com:office:word" xmlns:w="http://schemas.openxmlformats.org/wordprocessingml/2006/main" xmlns:w14="http://schemas.microsoft.com/office/word/2010/wordml" xmlns:w15="http://schemas.microsoft.com/office/word/2012/wordml" xmlns:wpg="http://schemas.microsoft.com/office/word/2010/wordprocessingGroup" xmlns:wpi="http://schemas.microsoft.com/office/word/2010/wordprocessingInk" xmlns:wne="http://schemas.microsoft.com/office/word/2006/wordml" xmlns:wps="http://schemas.microsoft.com/office/word/2010/wordprocessingShape" mc:Ignorable="w14 w15 wp14">
+  <w15:commentEx w15:paraId="099625EE" w15:done="0"/>
+</w15:commentsEx>
+</file>
+
 <file path=word/numbering.xml><?xml version="1.0" encoding="utf-8"?>
 <w:numbering xmlns:wpc="http://schemas.microsoft.com/office/word/2010/wordprocessingCanvas" xmlns:mc="http://schemas.openxmlformats.org/markup-compatibility/2006" xmlns:o="urn:schemas-microsoft-com:office:office" xmlns:r="http://schemas.openxmlformats.org/officeDocument/2006/relationships" xmlns:m="http://schemas.openxmlformats.org/officeDocument/2006/math" xmlns:v="urn:schemas-microsoft-com:vml" xmlns:wp14="http://schemas.microsoft.com/office/word/2010/wordprocessingDrawing" xmlns:wp="http://schemas.openxmlformats.org/drawingml/2006/wordprocessingDrawing" xmlns:w10="urn:schemas-microsoft-com:office:word" xmlns:w="http://schemas.openxmlformats.org/wordprocessingml/2006/main" xmlns:w14="http://schemas.microsoft.com/office/word/2010/wordml" xmlns:w15="http://schemas.microsoft.com/office/word/2012/wordml" xmlns:wpg="http://schemas.microsoft.com/office/word/2010/wordprocessingGroup" xmlns:wpi="http://schemas.microsoft.com/office/word/2010/wordprocessingInk" xmlns:wne="http://schemas.microsoft.com/office/word/2006/wordml" xmlns:wps="http://schemas.microsoft.com/office/word/2010/wordprocessingShape" mc:Ignorable="w14 w15 wp14">
   <w:abstractNum w:abstractNumId="0">
@@ -29594,6 +29826,14 @@
     <w:abstractNumId w:val="4"/>
   </w:num>
 </w:numbering>
+</file>
+
+<file path=word/people.xml><?xml version="1.0" encoding="utf-8"?>
+<w15:people xmlns:wpc="http://schemas.microsoft.com/office/word/2010/wordprocessingCanvas" xmlns:mc="http://schemas.openxmlformats.org/markup-compatibility/2006" xmlns:o="urn:schemas-microsoft-com:office:office" xmlns:r="http://schemas.openxmlformats.org/officeDocument/2006/relationships" xmlns:m="http://schemas.openxmlformats.org/officeDocument/2006/math" xmlns:v="urn:schemas-microsoft-com:vml" xmlns:wp14="http://schemas.microsoft.com/office/word/2010/wordprocessingDrawing" xmlns:wp="http://schemas.openxmlformats.org/drawingml/2006/wordprocessingDrawing" xmlns:w10="urn:schemas-microsoft-com:office:word" xmlns:w="http://schemas.openxmlformats.org/wordprocessingml/2006/main" xmlns:w14="http://schemas.microsoft.com/office/word/2010/wordml" xmlns:w15="http://schemas.microsoft.com/office/word/2012/wordml" xmlns:wpg="http://schemas.microsoft.com/office/word/2010/wordprocessingGroup" xmlns:wpi="http://schemas.microsoft.com/office/word/2010/wordprocessingInk" xmlns:wne="http://schemas.microsoft.com/office/word/2006/wordml" xmlns:wps="http://schemas.microsoft.com/office/word/2010/wordprocessingShape" mc:Ignorable="w14 w15 wp14">
+  <w15:person w15:author="Carlos Duarte">
+    <w15:presenceInfo w15:providerId="Windows Live" w15:userId="0d0be9888423e2a1"/>
+  </w15:person>
+</w15:people>
 </file>
 
 <file path=word/styles.xml><?xml version="1.0" encoding="utf-8"?>
@@ -30203,6 +30443,101 @@
       <w:szCs w:val="18"/>
     </w:rPr>
   </w:style>
+  <w:style w:type="character" w:styleId="CommentReference">
+    <w:name w:val="annotation reference"/>
+    <w:basedOn w:val="DefaultParagraphFont"/>
+    <w:uiPriority w:val="99"/>
+    <w:semiHidden/>
+    <w:unhideWhenUsed/>
+    <w:rsid w:val="00324436"/>
+    <w:rPr>
+      <w:sz w:val="16"/>
+      <w:szCs w:val="16"/>
+    </w:rPr>
+  </w:style>
+  <w:style w:type="paragraph" w:styleId="CommentText">
+    <w:name w:val="annotation text"/>
+    <w:basedOn w:val="Normal"/>
+    <w:link w:val="CommentTextChar"/>
+    <w:uiPriority w:val="99"/>
+    <w:semiHidden/>
+    <w:unhideWhenUsed/>
+    <w:rsid w:val="00324436"/>
+    <w:pPr>
+      <w:spacing w:line="240" w:lineRule="auto"/>
+    </w:pPr>
+    <w:rPr>
+      <w:sz w:val="20"/>
+    </w:rPr>
+  </w:style>
+  <w:style w:type="character" w:customStyle="1" w:styleId="CommentTextChar">
+    <w:name w:val="Comment Text Char"/>
+    <w:basedOn w:val="DefaultParagraphFont"/>
+    <w:link w:val="CommentText"/>
+    <w:uiPriority w:val="99"/>
+    <w:semiHidden/>
+    <w:rsid w:val="00324436"/>
+    <w:rPr>
+      <w:sz w:val="20"/>
+    </w:rPr>
+  </w:style>
+  <w:style w:type="paragraph" w:styleId="CommentSubject">
+    <w:name w:val="annotation subject"/>
+    <w:basedOn w:val="CommentText"/>
+    <w:next w:val="CommentText"/>
+    <w:link w:val="CommentSubjectChar"/>
+    <w:uiPriority w:val="99"/>
+    <w:semiHidden/>
+    <w:unhideWhenUsed/>
+    <w:rsid w:val="00324436"/>
+    <w:rPr>
+      <w:b/>
+      <w:bCs/>
+    </w:rPr>
+  </w:style>
+  <w:style w:type="character" w:customStyle="1" w:styleId="CommentSubjectChar">
+    <w:name w:val="Comment Subject Char"/>
+    <w:basedOn w:val="CommentTextChar"/>
+    <w:link w:val="CommentSubject"/>
+    <w:uiPriority w:val="99"/>
+    <w:semiHidden/>
+    <w:rsid w:val="00324436"/>
+    <w:rPr>
+      <w:b/>
+      <w:bCs/>
+      <w:sz w:val="20"/>
+    </w:rPr>
+  </w:style>
+  <w:style w:type="paragraph" w:styleId="BalloonText">
+    <w:name w:val="Balloon Text"/>
+    <w:basedOn w:val="Normal"/>
+    <w:link w:val="BalloonTextChar"/>
+    <w:uiPriority w:val="99"/>
+    <w:semiHidden/>
+    <w:unhideWhenUsed/>
+    <w:rsid w:val="00324436"/>
+    <w:pPr>
+      <w:spacing w:after="0" w:line="240" w:lineRule="auto"/>
+    </w:pPr>
+    <w:rPr>
+      <w:rFonts w:ascii="Segoe UI" w:hAnsi="Segoe UI" w:cs="Segoe UI"/>
+      <w:sz w:val="18"/>
+      <w:szCs w:val="18"/>
+    </w:rPr>
+  </w:style>
+  <w:style w:type="character" w:customStyle="1" w:styleId="BalloonTextChar">
+    <w:name w:val="Balloon Text Char"/>
+    <w:basedOn w:val="DefaultParagraphFont"/>
+    <w:link w:val="BalloonText"/>
+    <w:uiPriority w:val="99"/>
+    <w:semiHidden/>
+    <w:rsid w:val="00324436"/>
+    <w:rPr>
+      <w:rFonts w:ascii="Segoe UI" w:hAnsi="Segoe UI" w:cs="Segoe UI"/>
+      <w:sz w:val="18"/>
+      <w:szCs w:val="18"/>
+    </w:rPr>
+  </w:style>
 </w:styles>
 </file>
 
@@ -30465,4 +30800,16 @@
     </a:ext>
   </a:extLst>
 </a:theme>
+</file>
+
+<file path=customXml/item1.xml><?xml version="1.0" encoding="utf-8"?>
+<b:Sources xmlns:b="http://schemas.openxmlformats.org/officeDocument/2006/bibliography" xmlns="http://schemas.openxmlformats.org/officeDocument/2006/bibliography" SelectedStyle="\APASixthEditionOfficeOnline.xsl" StyleName="APA" Version="6"/>
+</file>
+
+<file path=customXml/itemProps1.xml><?xml version="1.0" encoding="utf-8"?>
+<ds:datastoreItem xmlns:ds="http://schemas.openxmlformats.org/officeDocument/2006/customXml" ds:itemID="{965DEF5B-04E5-4F29-A425-103959A3D518}">
+  <ds:schemaRefs>
+    <ds:schemaRef ds:uri="http://schemas.openxmlformats.org/officeDocument/2006/bibliography"/>
+  </ds:schemaRefs>
+</ds:datastoreItem>
 </file>
</xml_diff>